<commit_message>
Change 'To Whom...' to 'Dear Hiring...'
</commit_message>
<xml_diff>
--- a/Jonathan Taylor Cover Letter.docx
+++ b/Jonathan Taylor Cover Letter.docx
@@ -13,16 +13,16 @@
         <mc:AlternateContent>
           <mc:Choice Requires="wpg">
             <w:drawing>
-              <wp:anchor distT="0" distB="0" distL="114300" distR="114300" simplePos="0" relativeHeight="251661312" behindDoc="1" locked="0" layoutInCell="1" allowOverlap="1" wp14:anchorId="231D0CE2" wp14:editId="6CD11103">
+              <wp:anchor distT="0" distB="0" distL="114300" distR="114300" simplePos="0" relativeHeight="251661312" behindDoc="1" locked="0" layoutInCell="1" allowOverlap="1" wp14:anchorId="231D0CE2" wp14:editId="201C01BB">
                 <wp:simplePos x="0" y="0"/>
                 <wp:positionH relativeFrom="column">
                   <wp:posOffset>-457200</wp:posOffset>
                 </wp:positionH>
                 <wp:positionV relativeFrom="paragraph">
-                  <wp:posOffset>-356235</wp:posOffset>
+                  <wp:posOffset>-499110</wp:posOffset>
                 </wp:positionV>
-                <wp:extent cx="7800975" cy="3362247"/>
-                <wp:effectExtent l="0" t="0" r="9525" b="0"/>
+                <wp:extent cx="7800975" cy="3505122"/>
+                <wp:effectExtent l="0" t="0" r="9525" b="635"/>
                 <wp:wrapNone/>
                 <wp:docPr id="129" name="Group 129">
                   <a:extLst xmlns:a="http://schemas.openxmlformats.org/drawingml/2006/main">
@@ -39,9 +39,9 @@
                       <wpg:grpSpPr>
                         <a:xfrm>
                           <a:off x="0" y="0"/>
-                          <a:ext cx="7800975" cy="3362247"/>
-                          <a:chOff x="-1" y="0"/>
-                          <a:chExt cx="7823237" cy="3363845"/>
+                          <a:ext cx="7800975" cy="3505122"/>
+                          <a:chOff x="-1" y="-142943"/>
+                          <a:chExt cx="7823237" cy="3506788"/>
                         </a:xfrm>
                       </wpg:grpSpPr>
                       <wps:wsp>
@@ -145,8 +145,8 @@
                         <wps:cNvSpPr/>
                         <wps:spPr>
                           <a:xfrm>
-                            <a:off x="0" y="0"/>
-                            <a:ext cx="7790250" cy="1802182"/>
+                            <a:off x="0" y="-142943"/>
+                            <a:ext cx="7790250" cy="1944827"/>
                           </a:xfrm>
                           <a:prstGeom prst="rect">
                             <a:avLst/>
@@ -181,15 +181,18 @@
                     </wpg:wgp>
                   </a:graphicData>
                 </a:graphic>
+                <wp14:sizeRelV relativeFrom="margin">
+                  <wp14:pctHeight>0</wp14:pctHeight>
+                </wp14:sizeRelV>
               </wp:anchor>
             </w:drawing>
           </mc:Choice>
           <mc:Fallback>
             <w:pict>
-              <v:group w14:anchorId="1B483F11" id="Group 129" o:spid="_x0000_s1026" alt="&quot;&quot;" style="position:absolute;margin-left:-36pt;margin-top:-28.05pt;width:614.25pt;height:264.75pt;z-index:-251655168" coordorigin="" coordsize="78232,33638" o:gfxdata="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">
+              <v:group w14:anchorId="020DA061" id="Group 129" o:spid="_x0000_s1026" alt="&quot;&quot;" style="position:absolute;margin-left:-36pt;margin-top:-39.3pt;width:614.25pt;height:276pt;z-index:-251655168;mso-height-relative:margin" coordorigin=",-1429" coordsize="78232,35067" o:gfxdata="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">
                 <v:rect id="Rectangle 2" o:spid="_x0000_s1027" style="position:absolute;left:27622;top:17811;width:50323;height:1241;visibility:visible;mso-wrap-style:square;v-text-anchor:middle" o:gfxdata="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" fillcolor="#cdedda [3207]" stroked="f" strokeweight="1pt"/>
                 <v:rect id="Rectangle 3" o:spid="_x0000_s1028" style="position:absolute;top:17807;width:78232;height:15831;visibility:visible;mso-wrap-style:square;v-text-anchor:middle" o:gfxdata="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" fillcolor="#f2f2f2 [3052]" stroked="f" strokeweight="1pt"/>
-                <v:rect id="Rectangle 4" o:spid="_x0000_s1029" style="position:absolute;width:77902;height:18021;visibility:visible;mso-wrap-style:square;v-text-anchor:middle" o:gfxdata="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" fillcolor="#1d3251 [3204]" stroked="f" strokeweight="1pt"/>
+                <v:rect id="Rectangle 4" o:spid="_x0000_s1029" style="position:absolute;top:-1429;width:77902;height:19447;visibility:visible;mso-wrap-style:square;v-text-anchor:middle" o:gfxdata="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" fillcolor="#1d3251 [3204]" stroked="f" strokeweight="1pt"/>
               </v:group>
             </w:pict>
           </mc:Fallback>
@@ -1344,18 +1347,22 @@
               <w:pStyle w:val="Heading1"/>
             </w:pPr>
             <w:r>
-              <w:t>To whom it may concern,</w:t>
+              <w:t>dear hiring manager</w:t>
+            </w:r>
+            <w:r>
+              <w:t>,</w:t>
             </w:r>
           </w:p>
           <w:p>
             <w:r>
-              <w:t xml:space="preserve">Are you looking for a [job title] </w:t>
+              <w:t>Are you looking for a</w:t>
             </w:r>
-            <w:proofErr w:type="gramStart"/>
             <w:r>
-              <w:t>with:</w:t>
+              <w:t>/an</w:t>
             </w:r>
-            <w:proofErr w:type="gramEnd"/>
+            <w:r>
+              <w:t xml:space="preserve"> [job title] with:</w:t>
+            </w:r>
           </w:p>
           <w:p>
             <w:pPr>
@@ -3742,7 +3749,10 @@
   </w:compat>
   <w:rsids>
     <w:rsidRoot w:val="00092249"/>
+    <w:rsid w:val="0001176A"/>
     <w:rsid w:val="00092249"/>
+    <w:rsid w:val="002B4020"/>
+    <w:rsid w:val="00717F1B"/>
     <w:rsid w:val="00BA39FD"/>
   </w:rsids>
   <m:mathPr>
@@ -4192,179 +4202,8 @@
     <w:semiHidden/>
     <w:unhideWhenUsed/>
   </w:style>
-  <w:style w:type="paragraph" w:customStyle="1" w:styleId="10534B4BFEDB4212AE776992CBA9D2ED">
-    <w:name w:val="10534B4BFEDB4212AE776992CBA9D2ED"/>
-  </w:style>
-  <w:style w:type="paragraph" w:customStyle="1" w:styleId="36567FEBB6D54976A97EC92081BA4AFB">
-    <w:name w:val="36567FEBB6D54976A97EC92081BA4AFB"/>
-  </w:style>
-  <w:style w:type="paragraph" w:customStyle="1" w:styleId="Jobtitle">
-    <w:name w:val="Job title"/>
-    <w:basedOn w:val="Normal"/>
-    <w:link w:val="JobtitleChar"/>
-    <w:uiPriority w:val="13"/>
-    <w:qFormat/>
-    <w:pPr>
-      <w:spacing w:before="120" w:after="0" w:line="240" w:lineRule="auto"/>
-    </w:pPr>
-    <w:rPr>
-      <w:rFonts w:eastAsiaTheme="minorHAnsi"/>
-      <w:color w:val="FFFFFF" w:themeColor="background1"/>
-      <w:spacing w:val="120"/>
-      <w:sz w:val="21"/>
-      <w:szCs w:val="18"/>
-      <w:lang w:eastAsia="en-US"/>
-    </w:rPr>
-  </w:style>
-  <w:style w:type="character" w:customStyle="1" w:styleId="JobtitleChar">
-    <w:name w:val="Job title Char"/>
-    <w:basedOn w:val="DefaultParagraphFont"/>
-    <w:link w:val="Jobtitle"/>
-    <w:uiPriority w:val="13"/>
-    <w:rPr>
-      <w:rFonts w:eastAsiaTheme="minorHAnsi"/>
-      <w:color w:val="FFFFFF" w:themeColor="background1"/>
-      <w:spacing w:val="120"/>
-      <w:sz w:val="21"/>
-      <w:szCs w:val="18"/>
-      <w:lang w:eastAsia="en-US"/>
-    </w:rPr>
-  </w:style>
-  <w:style w:type="paragraph" w:customStyle="1" w:styleId="7C6B58AC101D4C71BDD69D4EDBB8CE4B">
-    <w:name w:val="7C6B58AC101D4C71BDD69D4EDBB8CE4B"/>
-  </w:style>
-  <w:style w:type="paragraph" w:customStyle="1" w:styleId="14183A071DAE4877BE116979142B4990">
-    <w:name w:val="14183A071DAE4877BE116979142B4990"/>
-  </w:style>
-  <w:style w:type="paragraph" w:customStyle="1" w:styleId="EE8AB8BF7A444AF0B733D4D7AC058BE2">
-    <w:name w:val="EE8AB8BF7A444AF0B733D4D7AC058BE2"/>
-  </w:style>
-  <w:style w:type="paragraph" w:customStyle="1" w:styleId="49D7960656D04E5DB4AE13EEAE131C16">
-    <w:name w:val="49D7960656D04E5DB4AE13EEAE131C16"/>
-  </w:style>
-  <w:style w:type="paragraph" w:customStyle="1" w:styleId="67CB1E40DC4B4E68B5BD2993CEE99E36">
-    <w:name w:val="67CB1E40DC4B4E68B5BD2993CEE99E36"/>
-  </w:style>
-  <w:style w:type="paragraph" w:customStyle="1" w:styleId="5BEC202832BB4ED8B674F674225EF5EE">
-    <w:name w:val="5BEC202832BB4ED8B674F674225EF5EE"/>
-  </w:style>
-  <w:style w:type="paragraph" w:customStyle="1" w:styleId="EE1B01D483E6474389BAA991FCC0C091">
-    <w:name w:val="EE1B01D483E6474389BAA991FCC0C091"/>
-  </w:style>
-  <w:style w:type="paragraph" w:customStyle="1" w:styleId="92A950E763B04969BC3F6E5E0708D66B">
-    <w:name w:val="92A950E763B04969BC3F6E5E0708D66B"/>
-  </w:style>
-  <w:style w:type="paragraph" w:customStyle="1" w:styleId="D6F48E9E4E20437DA4CC938552ACC19D">
-    <w:name w:val="D6F48E9E4E20437DA4CC938552ACC19D"/>
-  </w:style>
-  <w:style w:type="paragraph" w:customStyle="1" w:styleId="D7DF5776AAEA4C98859BFF5452049553">
-    <w:name w:val="D7DF5776AAEA4C98859BFF5452049553"/>
-  </w:style>
-  <w:style w:type="paragraph" w:customStyle="1" w:styleId="C6B994B7F54A4AD5A3FCAA9260AFE9A6">
-    <w:name w:val="C6B994B7F54A4AD5A3FCAA9260AFE9A6"/>
-  </w:style>
-  <w:style w:type="paragraph" w:customStyle="1" w:styleId="D494BC6108374BAF9DBBD69952173A29">
-    <w:name w:val="D494BC6108374BAF9DBBD69952173A29"/>
-  </w:style>
-  <w:style w:type="paragraph" w:customStyle="1" w:styleId="4C8C25A12110454298C51C0925991D81">
-    <w:name w:val="4C8C25A12110454298C51C0925991D81"/>
-  </w:style>
-  <w:style w:type="paragraph" w:customStyle="1" w:styleId="495382A7D1584336864B44E893332C06">
-    <w:name w:val="495382A7D1584336864B44E893332C06"/>
-  </w:style>
-  <w:style w:type="paragraph" w:customStyle="1" w:styleId="BD262A5BE65147F3A80BD61C7E4FF34B">
-    <w:name w:val="BD262A5BE65147F3A80BD61C7E4FF34B"/>
-  </w:style>
-  <w:style w:type="paragraph" w:customStyle="1" w:styleId="C9949EE3D356471CA1BA34B41DBC6B0E">
-    <w:name w:val="C9949EE3D356471CA1BA34B41DBC6B0E"/>
-  </w:style>
-  <w:style w:type="paragraph" w:customStyle="1" w:styleId="D47FEF1E0C134B00B0563CDB0BA742CE">
-    <w:name w:val="D47FEF1E0C134B00B0563CDB0BA742CE"/>
-  </w:style>
-  <w:style w:type="paragraph" w:customStyle="1" w:styleId="9A699FF8E38D4790841FDD60E4D78F8D">
-    <w:name w:val="9A699FF8E38D4790841FDD60E4D78F8D"/>
-  </w:style>
-  <w:style w:type="paragraph" w:customStyle="1" w:styleId="EA6D9CFF20644E2597EB45C29EF4DACB">
-    <w:name w:val="EA6D9CFF20644E2597EB45C29EF4DACB"/>
-  </w:style>
-  <w:style w:type="paragraph" w:customStyle="1" w:styleId="F193600708E941B6A58622CE441BAFDB">
-    <w:name w:val="F193600708E941B6A58622CE441BAFDB"/>
-  </w:style>
-  <w:style w:type="paragraph" w:customStyle="1" w:styleId="8A0A40D5460842D0AC25B9AFA0496E03">
-    <w:name w:val="8A0A40D5460842D0AC25B9AFA0496E03"/>
-  </w:style>
-  <w:style w:type="paragraph" w:customStyle="1" w:styleId="828FD88DAAAE46548E68D9F56B51BA57">
-    <w:name w:val="828FD88DAAAE46548E68D9F56B51BA57"/>
-  </w:style>
-  <w:style w:type="paragraph" w:customStyle="1" w:styleId="C548639F007C4652ABA30DF94C80CD50">
-    <w:name w:val="C548639F007C4652ABA30DF94C80CD50"/>
-  </w:style>
-  <w:style w:type="paragraph" w:customStyle="1" w:styleId="DD7B7B7434CD4B24B524E703B3F98532">
-    <w:name w:val="DD7B7B7434CD4B24B524E703B3F98532"/>
-  </w:style>
-  <w:style w:type="paragraph" w:customStyle="1" w:styleId="140F1579F4784B66ABCF641F71BB8645">
-    <w:name w:val="140F1579F4784B66ABCF641F71BB8645"/>
-  </w:style>
-  <w:style w:type="paragraph" w:customStyle="1" w:styleId="CE3AD79C07574DF0A518A0CDABE22FB0">
-    <w:name w:val="CE3AD79C07574DF0A518A0CDABE22FB0"/>
-  </w:style>
-  <w:style w:type="paragraph" w:customStyle="1" w:styleId="6683E1D856BA4F28B680853DF1C4E7B6">
-    <w:name w:val="6683E1D856BA4F28B680853DF1C4E7B6"/>
-  </w:style>
-  <w:style w:type="paragraph" w:customStyle="1" w:styleId="A45219313E084169B038D58003FE8FE9">
-    <w:name w:val="A45219313E084169B038D58003FE8FE9"/>
-    <w:rsid w:val="00092249"/>
-  </w:style>
-  <w:style w:type="paragraph" w:customStyle="1" w:styleId="167261134F164776B0DB08FF0F1BBA0D">
-    <w:name w:val="167261134F164776B0DB08FF0F1BBA0D"/>
-    <w:rsid w:val="00092249"/>
-  </w:style>
-  <w:style w:type="paragraph" w:customStyle="1" w:styleId="204A979E7EB54B669FE90BF9CE300634">
-    <w:name w:val="204A979E7EB54B669FE90BF9CE300634"/>
-    <w:rsid w:val="00092249"/>
-  </w:style>
-  <w:style w:type="paragraph" w:customStyle="1" w:styleId="C2E86045527747529303FC328451B08F">
-    <w:name w:val="C2E86045527747529303FC328451B08F"/>
-    <w:rsid w:val="00092249"/>
-  </w:style>
-  <w:style w:type="paragraph" w:customStyle="1" w:styleId="AD4726E885A743B682DBD16C2B1B3613">
-    <w:name w:val="AD4726E885A743B682DBD16C2B1B3613"/>
-    <w:rsid w:val="00092249"/>
-  </w:style>
-  <w:style w:type="paragraph" w:customStyle="1" w:styleId="1BA243BC8E844CADAF29B2D1C9E7DD05">
-    <w:name w:val="1BA243BC8E844CADAF29B2D1C9E7DD05"/>
-    <w:rsid w:val="00092249"/>
-  </w:style>
-  <w:style w:type="paragraph" w:customStyle="1" w:styleId="B646FF3C5B39497F8DDBA3EE677D6595">
-    <w:name w:val="B646FF3C5B39497F8DDBA3EE677D6595"/>
-    <w:rsid w:val="00092249"/>
-  </w:style>
-  <w:style w:type="paragraph" w:customStyle="1" w:styleId="A8392F72AC974981A3115F3007B9358E">
-    <w:name w:val="A8392F72AC974981A3115F3007B9358E"/>
-    <w:rsid w:val="00092249"/>
-  </w:style>
-  <w:style w:type="paragraph" w:customStyle="1" w:styleId="D118798F62E049128786D1F1FA1C5839">
-    <w:name w:val="D118798F62E049128786D1F1FA1C5839"/>
-    <w:rsid w:val="00092249"/>
-  </w:style>
-  <w:style w:type="paragraph" w:customStyle="1" w:styleId="59C12823E3C34EFFA22E184A3F8AC520">
-    <w:name w:val="59C12823E3C34EFFA22E184A3F8AC520"/>
-    <w:rsid w:val="00092249"/>
-  </w:style>
-  <w:style w:type="paragraph" w:customStyle="1" w:styleId="66A630079F3445F7A6398686A58A1155">
-    <w:name w:val="66A630079F3445F7A6398686A58A1155"/>
-    <w:rsid w:val="00092249"/>
-  </w:style>
   <w:style w:type="paragraph" w:customStyle="1" w:styleId="F6A413F1B68F4CAB81A89BC29132DC26">
     <w:name w:val="F6A413F1B68F4CAB81A89BC29132DC26"/>
-    <w:rsid w:val="00092249"/>
-  </w:style>
-  <w:style w:type="paragraph" w:customStyle="1" w:styleId="10AEC049BDEC419F98B06B5E6B2ECBD5">
-    <w:name w:val="10AEC049BDEC419F98B06B5E6B2ECBD5"/>
-    <w:rsid w:val="00092249"/>
-  </w:style>
-  <w:style w:type="paragraph" w:customStyle="1" w:styleId="D0A6ACC1C1C846E7B651B3AFC062A3FE">
-    <w:name w:val="D0A6ACC1C1C846E7B651B3AFC062A3FE"/>
     <w:rsid w:val="00092249"/>
   </w:style>
   <w:style w:type="paragraph" w:customStyle="1" w:styleId="3052B713355A4A2680E588644FCBBCEA">

</xml_diff>